<commit_message>
working on the intruments's WI
</commit_message>
<xml_diff>
--- a/Rheology_Training/WI_Tribometer.docx
+++ b/Rheology_Training/WI_Tribometer.docx
@@ -805,8 +805,319 @@
         </w:rPr>
         <w:br/>
       </w:r>
-      <w:bookmarkStart w:id="1" w:name="_GoBack"/>
-      <w:bookmarkEnd w:id="1"/>
+      <w:r>
+        <w:rPr>
+          <w:rFonts w:ascii="Arial" w:hAnsi="Arial" w:cs="Arial"/>
+          <w:b/>
+        </w:rPr>
+        <w:t>Open</w:t>
+      </w:r>
+      <w:r>
+        <w:rPr>
+          <w:rFonts w:ascii="Arial" w:hAnsi="Arial" w:cs="Arial"/>
+        </w:rPr>
+        <w:t xml:space="preserve"> the </w:t>
+      </w:r>
+      <w:r>
+        <w:rPr>
+          <w:rFonts w:ascii="Arial" w:hAnsi="Arial" w:cs="Arial"/>
+          <w:b/>
+        </w:rPr>
+        <w:t>black</w:t>
+      </w:r>
+      <w:r>
+        <w:rPr>
+          <w:rFonts w:ascii="Arial" w:hAnsi="Arial" w:cs="Arial"/>
+        </w:rPr>
+        <w:t xml:space="preserve"> ball/T valve and then the </w:t>
+      </w:r>
+      <w:r>
+        <w:rPr>
+          <w:rFonts w:ascii="Arial" w:hAnsi="Arial" w:cs="Arial"/>
+          <w:b/>
+        </w:rPr>
+        <w:t>orange</w:t>
+      </w:r>
+      <w:r>
+        <w:rPr>
+          <w:rFonts w:ascii="Arial" w:hAnsi="Arial" w:cs="Arial"/>
+        </w:rPr>
+        <w:t xml:space="preserve"> ball/T valve.</w:t>
+      </w:r>
+      <w:r>
+        <w:rPr>
+          <w:rFonts w:ascii="Arial" w:hAnsi="Arial" w:cs="Arial"/>
+        </w:rPr>
+        <w:br/>
+      </w:r>
+      <w:r>
+        <w:rPr>
+          <w:noProof/>
+        </w:rPr>
+        <w:drawing>
+          <wp:inline distT="0" distB="0" distL="0" distR="0" wp14:anchorId="3E3BA2A9" wp14:editId="7E184F3A">
+            <wp:extent cx="5219269" cy="1823720"/>
+            <wp:effectExtent l="0" t="0" r="635" b="5080"/>
+            <wp:docPr id="42" name="Picture 42"/>
+            <wp:cNvGraphicFramePr>
+              <a:graphicFrameLocks xmlns:a="http://schemas.openxmlformats.org/drawingml/2006/main" noChangeAspect="1"/>
+            </wp:cNvGraphicFramePr>
+            <a:graphic xmlns:a="http://schemas.openxmlformats.org/drawingml/2006/main">
+              <a:graphicData uri="http://schemas.openxmlformats.org/drawingml/2006/picture">
+                <pic:pic xmlns:pic="http://schemas.openxmlformats.org/drawingml/2006/picture">
+                  <pic:nvPicPr>
+                    <pic:cNvPr id="1" name=""/>
+                    <pic:cNvPicPr/>
+                  </pic:nvPicPr>
+                  <pic:blipFill rotWithShape="1">
+                    <a:blip r:embed="rId6"/>
+                    <a:srcRect t="38724"/>
+                    <a:stretch/>
+                  </pic:blipFill>
+                  <pic:spPr bwMode="auto">
+                    <a:xfrm>
+                      <a:off x="0" y="0"/>
+                      <a:ext cx="5233914" cy="1828837"/>
+                    </a:xfrm>
+                    <a:prstGeom prst="rect">
+                      <a:avLst/>
+                    </a:prstGeom>
+                    <a:ln>
+                      <a:noFill/>
+                    </a:ln>
+                    <a:extLst>
+                      <a:ext uri="{53640926-AAD7-44D8-BBD7-CCE9431645EC}">
+                        <a14:shadowObscured xmlns:a14="http://schemas.microsoft.com/office/drawing/2010/main"/>
+                      </a:ext>
+                    </a:extLst>
+                  </pic:spPr>
+                </pic:pic>
+              </a:graphicData>
+            </a:graphic>
+          </wp:inline>
+        </w:drawing>
+      </w:r>
+      <w:r>
+        <w:rPr>
+          <w:rFonts w:ascii="Arial" w:hAnsi="Arial" w:cs="Arial"/>
+        </w:rPr>
+        <w:br/>
+      </w:r>
+      <w:r>
+        <w:rPr>
+          <w:rFonts w:ascii="Arial" w:hAnsi="Arial" w:cs="Arial"/>
+        </w:rPr>
+        <w:t>The valves in the figure above are in their open position</w:t>
+      </w:r>
+      <w:r>
+        <w:rPr>
+          <w:rFonts w:ascii="Arial" w:hAnsi="Arial" w:cs="Arial"/>
+        </w:rPr>
+        <w:br/>
+      </w:r>
+      <w:r>
+        <w:rPr>
+          <w:rFonts w:ascii="Arial" w:hAnsi="Arial" w:cs="Arial"/>
+        </w:rPr>
+        <w:br/>
+      </w:r>
+      <w:r>
+        <w:rPr>
+          <w:rFonts w:ascii="Arial" w:hAnsi="Arial" w:cs="Arial"/>
+          <w:b/>
+        </w:rPr>
+        <w:t>Ensure</w:t>
+      </w:r>
+      <w:r>
+        <w:rPr>
+          <w:rFonts w:ascii="Arial" w:hAnsi="Arial" w:cs="Arial"/>
+        </w:rPr>
+        <w:t xml:space="preserve"> the gauge meter reads 30 (±2) psi</w:t>
+      </w:r>
+      <w:r>
+        <w:rPr>
+          <w:rFonts w:ascii="Arial" w:hAnsi="Arial" w:cs="Arial"/>
+        </w:rPr>
+        <w:t>-+</w:t>
+      </w:r>
+      <w:r>
+        <w:rPr>
+          <w:rFonts w:ascii="Arial" w:hAnsi="Arial" w:cs="Arial"/>
+        </w:rPr>
+        <w:br/>
+      </w:r>
+      <w:r>
+        <w:rPr>
+          <w:noProof/>
+        </w:rPr>
+        <w:drawing>
+          <wp:inline distT="0" distB="0" distL="0" distR="0" wp14:anchorId="05C7B774" wp14:editId="7C1D454C">
+            <wp:extent cx="5219065" cy="2306542"/>
+            <wp:effectExtent l="0" t="0" r="635" b="0"/>
+            <wp:docPr id="43" name="Picture 43"/>
+            <wp:cNvGraphicFramePr>
+              <a:graphicFrameLocks xmlns:a="http://schemas.openxmlformats.org/drawingml/2006/main" noChangeAspect="1"/>
+            </wp:cNvGraphicFramePr>
+            <a:graphic xmlns:a="http://schemas.openxmlformats.org/drawingml/2006/main">
+              <a:graphicData uri="http://schemas.openxmlformats.org/drawingml/2006/picture">
+                <pic:pic xmlns:pic="http://schemas.openxmlformats.org/drawingml/2006/picture">
+                  <pic:nvPicPr>
+                    <pic:cNvPr id="1" name=""/>
+                    <pic:cNvPicPr/>
+                  </pic:nvPicPr>
+                  <pic:blipFill>
+                    <a:blip r:embed="rId7"/>
+                    <a:stretch>
+                      <a:fillRect/>
+                    </a:stretch>
+                  </pic:blipFill>
+                  <pic:spPr>
+                    <a:xfrm>
+                      <a:off x="0" y="0"/>
+                      <a:ext cx="5245702" cy="2318314"/>
+                    </a:xfrm>
+                    <a:prstGeom prst="rect">
+                      <a:avLst/>
+                    </a:prstGeom>
+                  </pic:spPr>
+                </pic:pic>
+              </a:graphicData>
+            </a:graphic>
+          </wp:inline>
+        </w:drawing>
+      </w:r>
+      <w:r>
+        <w:rPr>
+          <w:rFonts w:ascii="Arial" w:hAnsi="Arial" w:cs="Arial"/>
+        </w:rPr>
+        <w:br/>
+      </w:r>
+      <w:r>
+        <w:rPr>
+          <w:rFonts w:ascii="Arial" w:hAnsi="Arial" w:cs="Arial"/>
+        </w:rPr>
+        <w:br/>
+      </w:r>
+      <w:r>
+        <w:rPr>
+          <w:rFonts w:ascii="Arial" w:hAnsi="Arial" w:cs="Arial"/>
+          <w:b/>
+        </w:rPr>
+        <w:t>P</w:t>
+      </w:r>
+      <w:r>
+        <w:rPr>
+          <w:rFonts w:ascii="Arial" w:hAnsi="Arial" w:cs="Arial"/>
+          <w:b/>
+        </w:rPr>
+        <w:t xml:space="preserve">lug </w:t>
+      </w:r>
+      <w:r>
+        <w:rPr>
+          <w:rFonts w:ascii="Arial" w:hAnsi="Arial" w:cs="Arial"/>
+        </w:rPr>
+        <w:t>the instruments to the orange (isolated ground) outlet</w:t>
+      </w:r>
+      <w:r>
+        <w:rPr>
+          <w:rFonts w:ascii="Arial" w:hAnsi="Arial" w:cs="Arial"/>
+        </w:rPr>
+        <w:br/>
+      </w:r>
+      <w:r>
+        <w:rPr>
+          <w:noProof/>
+        </w:rPr>
+        <w:drawing>
+          <wp:inline distT="0" distB="0" distL="0" distR="0" wp14:anchorId="42149517" wp14:editId="13313BC0">
+            <wp:extent cx="2633958" cy="1676400"/>
+            <wp:effectExtent l="0" t="0" r="0" b="0"/>
+            <wp:docPr id="44" name="Picture 44"/>
+            <wp:cNvGraphicFramePr>
+              <a:graphicFrameLocks xmlns:a="http://schemas.openxmlformats.org/drawingml/2006/main" noChangeAspect="1"/>
+            </wp:cNvGraphicFramePr>
+            <a:graphic xmlns:a="http://schemas.openxmlformats.org/drawingml/2006/main">
+              <a:graphicData uri="http://schemas.openxmlformats.org/drawingml/2006/picture">
+                <pic:pic xmlns:pic="http://schemas.openxmlformats.org/drawingml/2006/picture">
+                  <pic:nvPicPr>
+                    <pic:cNvPr id="1" name=""/>
+                    <pic:cNvPicPr/>
+                  </pic:nvPicPr>
+                  <pic:blipFill rotWithShape="1">
+                    <a:blip r:embed="rId8"/>
+                    <a:srcRect t="1733"/>
+                    <a:stretch/>
+                  </pic:blipFill>
+                  <pic:spPr bwMode="auto">
+                    <a:xfrm>
+                      <a:off x="0" y="0"/>
+                      <a:ext cx="2702544" cy="1720052"/>
+                    </a:xfrm>
+                    <a:prstGeom prst="rect">
+                      <a:avLst/>
+                    </a:prstGeom>
+                    <a:ln>
+                      <a:noFill/>
+                    </a:ln>
+                    <a:extLst>
+                      <a:ext uri="{53640926-AAD7-44D8-BBD7-CCE9431645EC}">
+                        <a14:shadowObscured xmlns:a14="http://schemas.microsoft.com/office/drawing/2010/main"/>
+                      </a:ext>
+                    </a:extLst>
+                  </pic:spPr>
+                </pic:pic>
+              </a:graphicData>
+            </a:graphic>
+          </wp:inline>
+        </w:drawing>
+      </w:r>
+      <w:r>
+        <w:rPr>
+          <w:noProof/>
+        </w:rPr>
+        <w:drawing>
+          <wp:inline distT="0" distB="0" distL="0" distR="0" wp14:anchorId="6D6D10B6" wp14:editId="3E878325">
+            <wp:extent cx="2606374" cy="1666875"/>
+            <wp:effectExtent l="0" t="0" r="3810" b="0"/>
+            <wp:docPr id="45" name="Picture 45"/>
+            <wp:cNvGraphicFramePr>
+              <a:graphicFrameLocks xmlns:a="http://schemas.openxmlformats.org/drawingml/2006/main" noChangeAspect="1"/>
+            </wp:cNvGraphicFramePr>
+            <a:graphic xmlns:a="http://schemas.openxmlformats.org/drawingml/2006/main">
+              <a:graphicData uri="http://schemas.openxmlformats.org/drawingml/2006/picture">
+                <pic:pic xmlns:pic="http://schemas.openxmlformats.org/drawingml/2006/picture">
+                  <pic:nvPicPr>
+                    <pic:cNvPr id="1" name=""/>
+                    <pic:cNvPicPr/>
+                  </pic:nvPicPr>
+                  <pic:blipFill rotWithShape="1">
+                    <a:blip r:embed="rId9"/>
+                    <a:srcRect t="8995"/>
+                    <a:stretch/>
+                  </pic:blipFill>
+                  <pic:spPr bwMode="auto">
+                    <a:xfrm>
+                      <a:off x="0" y="0"/>
+                      <a:ext cx="2660945" cy="1701775"/>
+                    </a:xfrm>
+                    <a:prstGeom prst="rect">
+                      <a:avLst/>
+                    </a:prstGeom>
+                    <a:ln>
+                      <a:noFill/>
+                    </a:ln>
+                    <a:extLst>
+                      <a:ext uri="{53640926-AAD7-44D8-BBD7-CCE9431645EC}">
+                        <a14:shadowObscured xmlns:a14="http://schemas.microsoft.com/office/drawing/2010/main"/>
+                      </a:ext>
+                    </a:extLst>
+                  </pic:spPr>
+                </pic:pic>
+              </a:graphicData>
+            </a:graphic>
+          </wp:inline>
+        </w:drawing>
+      </w:r>
       <w:r>
         <w:rPr>
           <w:rFonts w:ascii="Arial" w:hAnsi="Arial" w:cs="Arial"/>
@@ -850,6 +1161,8 @@
         </w:rPr>
         <w:br/>
       </w:r>
+      <w:bookmarkStart w:id="1" w:name="_GoBack"/>
+      <w:bookmarkEnd w:id="1"/>
     </w:p>
     <w:p>
       <w:pPr>
@@ -867,6 +1180,7 @@
           <w:rFonts w:ascii="Arial" w:hAnsi="Arial" w:cs="Arial"/>
           <w:b/>
         </w:rPr>
+        <w:lastRenderedPageBreak/>
         <w:t>Remove</w:t>
       </w:r>
       <w:r>
@@ -1490,7 +1804,7 @@
           </mc:Choice>
           <mc:Fallback>
             <w:pict>
-              <v:group w14:anchorId="4DCF1631" id="Group 39" o:spid="_x0000_s1026" style="position:absolute;margin-left:124.5pt;margin-top:63.7pt;width:209.25pt;height:247.5pt;z-index:251676672" coordsize="26574,31432" o:gfxdata="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">
+              <v:group w14:anchorId="5758B888" id="Group 39" o:spid="_x0000_s1026" style="position:absolute;margin-left:124.5pt;margin-top:63.7pt;width:209.25pt;height:247.5pt;z-index:251676672" coordsize="26574,31432" o:gfxdata="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">
                 <v:shapetype id="_x0000_t32" coordsize="21600,21600" o:spt="32" o:oned="t" path="m,l21600,21600e" filled="f">
                   <v:path arrowok="t" fillok="f" o:connecttype="none"/>
                   <o:lock v:ext="edit" shapetype="t"/>
@@ -1554,7 +1868,7 @@
                     <pic:cNvPicPr/>
                   </pic:nvPicPr>
                   <pic:blipFill>
-                    <a:blip r:embed="rId6"/>
+                    <a:blip r:embed="rId10"/>
                     <a:stretch>
                       <a:fillRect/>
                     </a:stretch>
@@ -2358,7 +2672,7 @@
           </mc:Choice>
           <mc:Fallback>
             <w:pict>
-              <v:group w14:anchorId="5375C058" id="Group 16" o:spid="_x0000_s1026" style="position:absolute;margin-left:197.25pt;margin-top:95.6pt;width:107.25pt;height:29.25pt;z-index:251657216" coordsize="13620,3714" o:gfxdata="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">
+              <v:group w14:anchorId="013F31B1" id="Group 16" o:spid="_x0000_s1026" style="position:absolute;margin-left:197.25pt;margin-top:95.6pt;width:107.25pt;height:29.25pt;z-index:251657216" coordsize="13620,3714" o:gfxdata="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">
                 <v:oval id="Oval 2" o:spid="_x0000_s1027" style="position:absolute;top:2000;width:1714;height:1714;visibility:visible;mso-wrap-style:square;v-text-anchor:middle" o:gfxdata="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" filled="f" strokecolor="red" strokeweight="2pt">
                   <v:stroke joinstyle="miter"/>
                 </v:oval>
@@ -2451,7 +2765,7 @@
                     <pic:cNvPicPr/>
                   </pic:nvPicPr>
                   <pic:blipFill rotWithShape="1">
-                    <a:blip r:embed="rId7"/>
+                    <a:blip r:embed="rId11"/>
                     <a:srcRect t="27038"/>
                     <a:stretch/>
                   </pic:blipFill>
@@ -2644,7 +2958,7 @@
                     <pic:cNvPicPr/>
                   </pic:nvPicPr>
                   <pic:blipFill>
-                    <a:blip r:embed="rId8"/>
+                    <a:blip r:embed="rId12"/>
                     <a:stretch>
                       <a:fillRect/>
                     </a:stretch>
@@ -2865,7 +3179,7 @@
           </mc:Choice>
           <mc:Fallback>
             <w:pict>
-              <v:group w14:anchorId="5775C1E4" id="Group 15" o:spid="_x0000_s1026" style="position:absolute;margin-left:147.75pt;margin-top:66.7pt;width:184.5pt;height:57.6pt;z-index:251654144" coordsize="23431,7315" o:gfxdata="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">
+              <v:group w14:anchorId="3D4023DB" id="Group 15" o:spid="_x0000_s1026" style="position:absolute;margin-left:147.75pt;margin-top:66.7pt;width:184.5pt;height:57.6pt;z-index:251654144" coordsize="23431,7315" o:gfxdata="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">
                 <v:shape id="Straight Arrow Connector 7" o:spid="_x0000_s1027" type="#_x0000_t32" style="position:absolute;width:22860;height:1333;flip:x;visibility:visible;mso-wrap-style:square" o:connectortype="straight" o:gfxdata="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" strokecolor="red" strokeweight="2pt">
                   <v:stroke endarrow="block" joinstyle="miter"/>
                 </v:shape>
@@ -2947,7 +3261,7 @@
                     <pic:cNvPicPr/>
                   </pic:nvPicPr>
                   <pic:blipFill>
-                    <a:blip r:embed="rId9"/>
+                    <a:blip r:embed="rId13"/>
                     <a:stretch>
                       <a:fillRect/>
                     </a:stretch>
@@ -3248,7 +3562,7 @@
                     <pic:cNvPicPr/>
                   </pic:nvPicPr>
                   <pic:blipFill>
-                    <a:blip r:embed="rId10"/>
+                    <a:blip r:embed="rId14"/>
                     <a:stretch>
                       <a:fillRect/>
                     </a:stretch>
@@ -3395,7 +3709,7 @@
           </mc:Choice>
           <mc:Fallback>
             <w:pict>
-              <v:group w14:anchorId="6189E9CD" id="Group 14" o:spid="_x0000_s1026" style="position:absolute;margin-left:143.25pt;margin-top:40.65pt;width:167.25pt;height:72.75pt;z-index:251662336" coordsize="21240,9239" o:gfxdata="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">
+              <v:group w14:anchorId="7A9402C7" id="Group 14" o:spid="_x0000_s1026" style="position:absolute;margin-left:143.25pt;margin-top:40.65pt;width:167.25pt;height:72.75pt;z-index:251662336" coordsize="21240,9239" o:gfxdata="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">
                 <v:shape id="Straight Arrow Connector 12" o:spid="_x0000_s1027" type="#_x0000_t32" style="position:absolute;left:5810;width:15430;height:3333;flip:x;visibility:visible;mso-wrap-style:square" o:connectortype="straight" o:gfxdata="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" strokecolor="red" strokeweight="2pt">
                   <v:stroke endarrow="block" joinstyle="miter"/>
                 </v:shape>
@@ -3439,7 +3753,7 @@
                     <pic:cNvPicPr/>
                   </pic:nvPicPr>
                   <pic:blipFill>
-                    <a:blip r:embed="rId11"/>
+                    <a:blip r:embed="rId15"/>
                     <a:stretch>
                       <a:fillRect/>
                     </a:stretch>
@@ -3925,7 +4239,7 @@
           </mc:Choice>
           <mc:Fallback>
             <w:pict>
-              <v:group w14:anchorId="3C0B486B" id="Group 24" o:spid="_x0000_s1026" style="position:absolute;margin-left:196.5pt;margin-top:48.35pt;width:108pt;height:15.75pt;z-index:251667456" coordsize="13716,2000" o:gfxdata="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">
+              <v:group w14:anchorId="687F8DEE" id="Group 24" o:spid="_x0000_s1026" style="position:absolute;margin-left:196.5pt;margin-top:48.35pt;width:108pt;height:15.75pt;z-index:251667456" coordsize="13716,2000" o:gfxdata="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">
                 <v:oval id="Oval 22" o:spid="_x0000_s1027" style="position:absolute;width:1714;height:1714;visibility:visible;mso-wrap-style:square;v-text-anchor:middle" o:gfxdata="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" filled="f" strokecolor="red" strokeweight="2pt">
                   <v:stroke joinstyle="miter"/>
                 </v:oval>
@@ -3982,7 +4296,7 @@
                     <pic:cNvPicPr/>
                   </pic:nvPicPr>
                   <pic:blipFill rotWithShape="1">
-                    <a:blip r:embed="rId7"/>
+                    <a:blip r:embed="rId11"/>
                     <a:srcRect t="53138"/>
                     <a:stretch/>
                   </pic:blipFill>
@@ -4174,7 +4488,7 @@
                     <pic:cNvPicPr/>
                   </pic:nvPicPr>
                   <pic:blipFill>
-                    <a:blip r:embed="rId8"/>
+                    <a:blip r:embed="rId12"/>
                     <a:stretch>
                       <a:fillRect/>
                     </a:stretch>
@@ -4328,7 +4642,7 @@
           </mc:Choice>
           <mc:Fallback>
             <w:pict>
-              <v:group w14:anchorId="29F701AA" id="Group 25" o:spid="_x0000_s1026" style="position:absolute;margin-left:143.25pt;margin-top:40.65pt;width:167.25pt;height:72.75pt;z-index:251669504" coordsize="21240,9239" o:gfxdata="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">
+              <v:group w14:anchorId="51ACD742" id="Group 25" o:spid="_x0000_s1026" style="position:absolute;margin-left:143.25pt;margin-top:40.65pt;width:167.25pt;height:72.75pt;z-index:251669504" coordsize="21240,9239" o:gfxdata="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">
                 <v:shape id="Straight Arrow Connector 26" o:spid="_x0000_s1027" type="#_x0000_t32" style="position:absolute;left:5810;width:15430;height:3333;flip:x;visibility:visible;mso-wrap-style:square" o:connectortype="straight" o:gfxdata="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" strokecolor="red" strokeweight="2pt">
                   <v:stroke endarrow="block" joinstyle="miter"/>
                 </v:shape>
@@ -4386,7 +4700,7 @@
                     <pic:cNvPicPr/>
                   </pic:nvPicPr>
                   <pic:blipFill>
-                    <a:blip r:embed="rId11"/>
+                    <a:blip r:embed="rId15"/>
                     <a:stretch>
                       <a:fillRect/>
                     </a:stretch>
@@ -4681,7 +4995,7 @@
                     <pic:cNvPicPr/>
                   </pic:nvPicPr>
                   <pic:blipFill>
-                    <a:blip r:embed="rId8"/>
+                    <a:blip r:embed="rId12"/>
                     <a:stretch>
                       <a:fillRect/>
                     </a:stretch>
@@ -6230,7 +6544,7 @@
 </file>
 
 <file path=customXml/itemProps1.xml><?xml version="1.0" encoding="utf-8"?>
-<ds:datastoreItem xmlns:ds="http://schemas.openxmlformats.org/officeDocument/2006/customXml" ds:itemID="{6BADAE42-6D6B-4262-A489-1FBF8CD37329}">
+<ds:datastoreItem xmlns:ds="http://schemas.openxmlformats.org/officeDocument/2006/customXml" ds:itemID="{B5825D2A-5BF0-4109-BC83-F2EBA23B1822}">
   <ds:schemaRefs>
     <ds:schemaRef ds:uri="http://schemas.openxmlformats.org/officeDocument/2006/bibliography"/>
   </ds:schemaRefs>

</xml_diff>